<commit_message>
finished Screw, Axle, Pin. Tests partly have been done.
</commit_message>
<xml_diff>
--- a/src/main/resources/templates/template_axle.docx
+++ b/src/main/resources/templates/template_axle.docx
@@ -80,7 +80,6 @@
           <w:rFonts w:ascii="Times New Roman" w:hAnsi="Times New Roman" w:cs="Times New Roman"/>
           <w:sz w:val="28"/>
           <w:szCs w:val="28"/>
-          <w:lang w:val="en-US"/>
         </w:rPr>
       </w:pPr>
       <w:r>
@@ -151,7 +150,6 @@
           <w:rFonts w:ascii="Times New Roman" w:hAnsi="Times New Roman" w:cs="Times New Roman"/>
           <w:sz w:val="28"/>
           <w:szCs w:val="28"/>
-          <w:lang w:val="en-US"/>
         </w:rPr>
       </w:pPr>
     </w:p>
@@ -1306,7 +1304,6 @@
           <w:rFonts w:ascii="Times New Roman" w:hAnsi="Times New Roman" w:cs="Times New Roman"/>
           <w:sz w:val="28"/>
           <w:szCs w:val="28"/>
-          <w:lang w:val="en-US"/>
         </w:rPr>
       </w:pPr>
       <w:r>
@@ -1449,6 +1446,7 @@
       <w:pPr>
         <w:spacing w:after="0" w:line="360" w:lineRule="auto"/>
         <w:ind w:firstLine="708"/>
+        <w:jc w:val="center"/>
         <w:rPr>
           <w:rFonts w:ascii="Times New Roman" w:hAnsi="Times New Roman" w:cs="Times New Roman"/>
           <w:sz w:val="28"/>
@@ -1684,8 +1682,10 @@
       <w:r>
         <w:rPr>
           <w:rFonts w:ascii="Times New Roman" w:hAnsi="Times New Roman" w:cs="Times New Roman"/>
-          <w:sz w:val="28"/>
-          <w:szCs w:val="28"/>
+          <w:b/>
+          <w:sz w:val="28"/>
+          <w:szCs w:val="28"/>
+          <w:u w:val="single"/>
         </w:rPr>
         <w:t>${</w:t>
       </w:r>
@@ -1693,8 +1693,10 @@
       <w:r>
         <w:rPr>
           <w:rFonts w:ascii="Times New Roman" w:hAnsi="Times New Roman" w:cs="Times New Roman"/>
-          <w:sz w:val="28"/>
-          <w:szCs w:val="28"/>
+          <w:b/>
+          <w:sz w:val="28"/>
+          <w:szCs w:val="28"/>
+          <w:u w:val="single"/>
           <w:lang w:val="en-US"/>
         </w:rPr>
         <w:t>shearSafetyFactor</w:t>
@@ -1703,8 +1705,10 @@
       <w:r>
         <w:rPr>
           <w:rFonts w:ascii="Times New Roman" w:hAnsi="Times New Roman" w:cs="Times New Roman"/>
-          <w:sz w:val="28"/>
-          <w:szCs w:val="28"/>
+          <w:b/>
+          <w:sz w:val="28"/>
+          <w:szCs w:val="28"/>
+          <w:u w:val="single"/>
         </w:rPr>
         <w:t>}</w:t>
       </w:r>
@@ -1926,6 +1930,30 @@
         </w:rPr>
         <w:t>т</w:t>
       </w:r>
+      <w:r>
+        <w:rPr>
+          <w:rFonts w:ascii="Times New Roman" w:hAnsi="Times New Roman" w:cs="Times New Roman"/>
+          <w:sz w:val="28"/>
+          <w:szCs w:val="28"/>
+        </w:rPr>
+        <w:t xml:space="preserve"> </w:t>
+      </w:r>
+      <w:r>
+        <w:rPr>
+          <w:rFonts w:ascii="Times New Roman" w:hAnsi="Times New Roman" w:cs="Times New Roman"/>
+          <w:sz w:val="28"/>
+          <w:szCs w:val="28"/>
+        </w:rPr>
+        <w:t xml:space="preserve"> </w:t>
+      </w:r>
+      <w:r>
+        <w:rPr>
+          <w:rFonts w:ascii="Times New Roman" w:hAnsi="Times New Roman" w:cs="Times New Roman"/>
+          <w:sz w:val="28"/>
+          <w:szCs w:val="28"/>
+        </w:rPr>
+        <w:t>=</w:t>
+      </w:r>
       <w:proofErr w:type="gramEnd"/>
       <w:r>
         <w:rPr>
@@ -1933,7 +1961,7 @@
           <w:sz w:val="28"/>
           <w:szCs w:val="28"/>
         </w:rPr>
-        <w:t xml:space="preserve"> = ${</w:t>
+        <w:t xml:space="preserve"> ${</w:t>
       </w:r>
       <w:proofErr w:type="spellStart"/>
       <w:r>
@@ -2075,6 +2103,7 @@
           <w:rFonts w:ascii="Times New Roman" w:hAnsi="Times New Roman" w:cs="Times New Roman"/>
           <w:sz w:val="28"/>
           <w:szCs w:val="28"/>
+          <w:u w:val="single"/>
           <w:lang w:val="en-US"/>
         </w:rPr>
       </w:pPr>
@@ -2083,7 +2112,15 @@
           <w:rFonts w:ascii="Times New Roman" w:hAnsi="Times New Roman" w:cs="Times New Roman"/>
           <w:sz w:val="28"/>
           <w:szCs w:val="28"/>
-          <w:lang w:val="en-US"/>
+        </w:rPr>
+        <w:tab/>
+      </w:r>
+      <w:r>
+        <w:rPr>
+          <w:rFonts w:ascii="Times New Roman" w:hAnsi="Times New Roman" w:cs="Times New Roman"/>
+          <w:sz w:val="28"/>
+          <w:szCs w:val="28"/>
+          <w:u w:val="single"/>
         </w:rPr>
         <w:t>${</w:t>
       </w:r>
@@ -2093,9 +2130,20 @@
           <w:rFonts w:ascii="Times New Roman" w:hAnsi="Times New Roman" w:cs="Times New Roman"/>
           <w:sz w:val="28"/>
           <w:szCs w:val="28"/>
-          <w:lang w:val="en-US"/>
-        </w:rPr>
-        <w:t>shearConclusion</w:t>
+          <w:u w:val="single"/>
+          <w:lang w:val="en-US"/>
+        </w:rPr>
+        <w:t>shear</w:t>
+      </w:r>
+      <w:r>
+        <w:rPr>
+          <w:rFonts w:ascii="Times New Roman" w:hAnsi="Times New Roman" w:cs="Times New Roman"/>
+          <w:sz w:val="28"/>
+          <w:szCs w:val="28"/>
+          <w:u w:val="single"/>
+          <w:lang w:val="en-US"/>
+        </w:rPr>
+        <w:t>Conclusion</w:t>
       </w:r>
       <w:proofErr w:type="spellEnd"/>
       <w:r>
@@ -2103,7 +2151,7 @@
           <w:rFonts w:ascii="Times New Roman" w:hAnsi="Times New Roman" w:cs="Times New Roman"/>
           <w:sz w:val="28"/>
           <w:szCs w:val="28"/>
-          <w:lang w:val="en-US"/>
+          <w:u w:val="single"/>
         </w:rPr>
         <w:t>}</w:t>
       </w:r>
@@ -2111,746 +2159,10 @@
     <w:p>
       <w:pPr>
         <w:spacing w:after="0" w:line="360" w:lineRule="auto"/>
-        <w:ind w:firstLine="708"/>
-        <w:rPr>
-          <w:rFonts w:ascii="Times New Roman" w:hAnsi="Times New Roman" w:cs="Times New Roman"/>
-          <w:sz w:val="28"/>
-          <w:szCs w:val="28"/>
-        </w:rPr>
-      </w:pPr>
-      <w:r>
-        <w:rPr>
-          <w:rFonts w:ascii="Times New Roman" w:hAnsi="Times New Roman" w:cs="Times New Roman"/>
-          <w:sz w:val="28"/>
-          <w:szCs w:val="28"/>
-        </w:rPr>
-        <w:t>Расчетный</w:t>
-      </w:r>
-      <w:r>
-        <w:rPr>
-          <w:rFonts w:ascii="Times New Roman" w:hAnsi="Times New Roman" w:cs="Times New Roman"/>
-          <w:sz w:val="28"/>
-          <w:szCs w:val="28"/>
-        </w:rPr>
-        <w:t xml:space="preserve"> коэффициент запаса статической прочности</w:t>
-      </w:r>
-      <w:r>
-        <w:rPr>
-          <w:rFonts w:ascii="Times New Roman" w:hAnsi="Times New Roman" w:cs="Times New Roman"/>
-          <w:sz w:val="28"/>
-          <w:szCs w:val="28"/>
-        </w:rPr>
-        <w:t>:</w:t>
-      </w:r>
-    </w:p>
-    <w:p>
-      <w:pPr>
-        <w:spacing w:after="0" w:line="360" w:lineRule="auto"/>
-        <w:ind w:firstLine="708"/>
-        <w:rPr>
-          <w:rFonts w:ascii="Times New Roman" w:hAnsi="Times New Roman" w:cs="Times New Roman"/>
-          <w:sz w:val="28"/>
-          <w:szCs w:val="28"/>
-        </w:rPr>
-      </w:pPr>
-      <w:r>
-        <w:rPr>
-          <w:rFonts w:ascii="Times New Roman" w:hAnsi="Times New Roman" w:cs="Times New Roman"/>
-          <w:sz w:val="28"/>
-          <w:szCs w:val="28"/>
-          <w:lang w:val="en-US"/>
-        </w:rPr>
-        <w:t>n</w:t>
-      </w:r>
-      <w:r>
-        <w:rPr>
-          <w:rFonts w:ascii="Times New Roman" w:hAnsi="Times New Roman" w:cs="Times New Roman"/>
-          <w:sz w:val="28"/>
-          <w:szCs w:val="28"/>
-        </w:rPr>
-        <w:t xml:space="preserve"> = </w:t>
-      </w:r>
-      <w:r>
-        <w:rPr>
-          <w:rFonts w:ascii="Times New Roman" w:hAnsi="Times New Roman" w:cs="Times New Roman"/>
-          <w:i/>
-          <w:sz w:val="28"/>
-          <w:szCs w:val="28"/>
-          <w:lang w:val="en-US"/>
-        </w:rPr>
-        <w:t>K</w:t>
-      </w:r>
-      <w:proofErr w:type="spellStart"/>
-      <w:r>
-        <w:rPr>
-          <w:rFonts w:ascii="Times New Roman" w:hAnsi="Times New Roman" w:cs="Times New Roman"/>
-          <w:sz w:val="28"/>
-          <w:szCs w:val="28"/>
-          <w:vertAlign w:val="subscript"/>
-        </w:rPr>
-        <w:t>сп</w:t>
-      </w:r>
-      <w:proofErr w:type="spellEnd"/>
-      <w:r>
-        <w:rPr>
-          <w:rFonts w:ascii="Times New Roman" w:hAnsi="Times New Roman" w:cs="Times New Roman"/>
-          <w:sz w:val="28"/>
-          <w:szCs w:val="28"/>
-        </w:rPr>
-        <w:t xml:space="preserve"> ∙ </w:t>
-      </w:r>
-      <w:r>
-        <w:rPr>
-          <w:rFonts w:ascii="Times New Roman" w:hAnsi="Times New Roman" w:cs="Times New Roman"/>
-          <w:sz w:val="28"/>
-          <w:szCs w:val="28"/>
-          <w:lang w:val="en-US"/>
-        </w:rPr>
-        <w:t>σ</w:t>
-      </w:r>
-      <w:r>
-        <w:rPr>
-          <w:rFonts w:ascii="Times New Roman" w:hAnsi="Times New Roman" w:cs="Times New Roman"/>
-          <w:sz w:val="28"/>
-          <w:szCs w:val="28"/>
-          <w:vertAlign w:val="subscript"/>
-        </w:rPr>
-        <w:t>т</w:t>
-      </w:r>
-      <w:r>
-        <w:rPr>
-          <w:rFonts w:ascii="Times New Roman" w:hAnsi="Times New Roman" w:cs="Times New Roman"/>
-          <w:sz w:val="28"/>
-          <w:szCs w:val="28"/>
-        </w:rPr>
-        <w:t xml:space="preserve"> </w:t>
-      </w:r>
-      <w:r>
-        <w:rPr>
-          <w:rFonts w:ascii="Times New Roman" w:hAnsi="Times New Roman" w:cs="Times New Roman"/>
-          <w:sz w:val="28"/>
-          <w:szCs w:val="28"/>
-        </w:rPr>
-        <w:t xml:space="preserve">/ </w:t>
-      </w:r>
-      <w:r>
-        <w:rPr>
-          <w:rFonts w:ascii="Times New Roman" w:hAnsi="Times New Roman" w:cs="Times New Roman"/>
-          <w:i/>
-          <w:sz w:val="28"/>
-          <w:szCs w:val="28"/>
-          <w:lang w:val="en-US"/>
-        </w:rPr>
-        <w:t>τ</w:t>
-      </w:r>
-      <w:r>
-        <w:rPr>
-          <w:rFonts w:ascii="Times New Roman" w:hAnsi="Times New Roman" w:cs="Times New Roman"/>
-          <w:sz w:val="28"/>
-          <w:szCs w:val="28"/>
-        </w:rPr>
-        <w:t xml:space="preserve"> </w:t>
-      </w:r>
-      <w:r>
-        <w:rPr>
-          <w:rFonts w:ascii="Times New Roman" w:hAnsi="Times New Roman" w:cs="Times New Roman"/>
-          <w:sz w:val="28"/>
-          <w:szCs w:val="28"/>
-        </w:rPr>
-        <w:t>= 0</w:t>
-      </w:r>
-      <w:proofErr w:type="gramStart"/>
-      <w:r>
-        <w:rPr>
-          <w:rFonts w:ascii="Times New Roman" w:hAnsi="Times New Roman" w:cs="Times New Roman"/>
-          <w:sz w:val="28"/>
-          <w:szCs w:val="28"/>
-        </w:rPr>
-        <w:t>,6</w:t>
-      </w:r>
-      <w:proofErr w:type="gramEnd"/>
-      <w:r>
-        <w:rPr>
-          <w:rFonts w:ascii="Times New Roman" w:hAnsi="Times New Roman" w:cs="Times New Roman"/>
-          <w:sz w:val="28"/>
-          <w:szCs w:val="28"/>
-        </w:rPr>
-        <w:t xml:space="preserve"> </w:t>
-      </w:r>
-      <w:r>
-        <w:rPr>
-          <w:rFonts w:ascii="Times New Roman" w:hAnsi="Times New Roman" w:cs="Times New Roman"/>
-          <w:sz w:val="28"/>
-          <w:szCs w:val="28"/>
-        </w:rPr>
-        <w:t xml:space="preserve">∙ </w:t>
-      </w:r>
-      <w:r>
-        <w:rPr>
-          <w:rFonts w:ascii="Times New Roman" w:hAnsi="Times New Roman" w:cs="Times New Roman"/>
-          <w:sz w:val="28"/>
-          <w:szCs w:val="28"/>
-        </w:rPr>
-        <w:t>${</w:t>
-      </w:r>
-      <w:r>
-        <w:rPr>
-          <w:rFonts w:ascii="Times New Roman" w:hAnsi="Times New Roman" w:cs="Times New Roman"/>
-          <w:sz w:val="28"/>
-          <w:szCs w:val="28"/>
-        </w:rPr>
-        <w:t xml:space="preserve"> </w:t>
-      </w:r>
-      <w:proofErr w:type="spellStart"/>
-      <w:r>
-        <w:rPr>
-          <w:rFonts w:ascii="Times New Roman" w:hAnsi="Times New Roman" w:cs="Times New Roman"/>
-          <w:sz w:val="28"/>
-          <w:szCs w:val="28"/>
-          <w:lang w:val="en-US"/>
-        </w:rPr>
-        <w:t>yieldStress</w:t>
-      </w:r>
-      <w:proofErr w:type="spellEnd"/>
-      <w:r>
-        <w:rPr>
-          <w:rFonts w:ascii="Times New Roman" w:hAnsi="Times New Roman" w:cs="Times New Roman"/>
-          <w:sz w:val="28"/>
-          <w:szCs w:val="28"/>
-        </w:rPr>
-        <w:t xml:space="preserve"> </w:t>
-      </w:r>
-      <w:r>
-        <w:rPr>
-          <w:rFonts w:ascii="Times New Roman" w:hAnsi="Times New Roman" w:cs="Times New Roman"/>
-          <w:sz w:val="28"/>
-          <w:szCs w:val="28"/>
-        </w:rPr>
-        <w:t>}</w:t>
-      </w:r>
-      <w:r>
-        <w:rPr>
-          <w:rFonts w:ascii="Times New Roman" w:hAnsi="Times New Roman" w:cs="Times New Roman"/>
-          <w:sz w:val="28"/>
-          <w:szCs w:val="28"/>
-        </w:rPr>
-        <w:t xml:space="preserve">/ </w:t>
-      </w:r>
-      <w:r>
-        <w:rPr>
-          <w:rFonts w:ascii="Times New Roman" w:hAnsi="Times New Roman" w:cs="Times New Roman"/>
-          <w:sz w:val="28"/>
-          <w:szCs w:val="28"/>
-        </w:rPr>
-        <w:t>${</w:t>
-      </w:r>
-      <w:proofErr w:type="spellStart"/>
-      <w:r>
-        <w:rPr>
-          <w:rFonts w:ascii="Times New Roman" w:hAnsi="Times New Roman" w:cs="Times New Roman"/>
-          <w:sz w:val="28"/>
-          <w:szCs w:val="28"/>
-          <w:lang w:val="en-US"/>
-        </w:rPr>
-        <w:t>shearStress</w:t>
-      </w:r>
-      <w:proofErr w:type="spellEnd"/>
-      <w:r>
-        <w:rPr>
-          <w:rFonts w:ascii="Times New Roman" w:hAnsi="Times New Roman" w:cs="Times New Roman"/>
-          <w:sz w:val="28"/>
-          <w:szCs w:val="28"/>
-        </w:rPr>
-        <w:t>}</w:t>
-      </w:r>
-      <w:r>
-        <w:rPr>
-          <w:rFonts w:ascii="Times New Roman" w:hAnsi="Times New Roman" w:cs="Times New Roman"/>
-          <w:sz w:val="28"/>
-          <w:szCs w:val="28"/>
-        </w:rPr>
-        <w:t xml:space="preserve"> </w:t>
-      </w:r>
-      <w:r>
-        <w:rPr>
-          <w:rFonts w:ascii="Times New Roman" w:hAnsi="Times New Roman" w:cs="Times New Roman"/>
-          <w:sz w:val="28"/>
-          <w:szCs w:val="28"/>
-        </w:rPr>
-        <w:t xml:space="preserve"> </w:t>
-      </w:r>
-      <w:r>
-        <w:rPr>
-          <w:rFonts w:ascii="Times New Roman" w:hAnsi="Times New Roman" w:cs="Times New Roman"/>
-          <w:sz w:val="28"/>
-          <w:szCs w:val="28"/>
-        </w:rPr>
-        <w:t>=</w:t>
-      </w:r>
-      <w:r>
-        <w:rPr>
-          <w:rFonts w:ascii="Times New Roman" w:hAnsi="Times New Roman" w:cs="Times New Roman"/>
-          <w:sz w:val="28"/>
-          <w:szCs w:val="28"/>
-        </w:rPr>
-        <w:t xml:space="preserve"> </w:t>
-      </w:r>
-      <w:r>
-        <w:rPr>
-          <w:rFonts w:ascii="Times New Roman" w:hAnsi="Times New Roman" w:cs="Times New Roman"/>
-          <w:sz w:val="28"/>
-          <w:szCs w:val="28"/>
-        </w:rPr>
-        <w:t>${</w:t>
-      </w:r>
-      <w:proofErr w:type="spellStart"/>
-      <w:r>
-        <w:rPr>
-          <w:rFonts w:ascii="Times New Roman" w:hAnsi="Times New Roman" w:cs="Times New Roman"/>
-          <w:sz w:val="28"/>
-          <w:szCs w:val="28"/>
-          <w:lang w:val="en-US"/>
-        </w:rPr>
-        <w:t>shearSafetyFactor</w:t>
-      </w:r>
-      <w:proofErr w:type="spellEnd"/>
-      <w:r>
-        <w:rPr>
-          <w:rFonts w:ascii="Times New Roman" w:hAnsi="Times New Roman" w:cs="Times New Roman"/>
-          <w:sz w:val="28"/>
-          <w:szCs w:val="28"/>
-        </w:rPr>
-        <w:t>}</w:t>
-      </w:r>
-      <w:r>
-        <w:rPr>
-          <w:rFonts w:ascii="Times New Roman" w:hAnsi="Times New Roman" w:cs="Times New Roman"/>
-          <w:sz w:val="28"/>
-          <w:szCs w:val="28"/>
-        </w:rPr>
-        <w:t xml:space="preserve">  </w:t>
-      </w:r>
-      <w:r>
-        <w:rPr>
-          <w:rFonts w:ascii="Times New Roman" w:hAnsi="Times New Roman" w:cs="Times New Roman"/>
-          <w:sz w:val="28"/>
-          <w:szCs w:val="28"/>
-        </w:rPr>
-        <w:t>${</w:t>
-      </w:r>
-      <w:proofErr w:type="spellStart"/>
-      <w:r>
-        <w:rPr>
-          <w:rFonts w:ascii="Times New Roman" w:hAnsi="Times New Roman" w:cs="Times New Roman"/>
-          <w:sz w:val="28"/>
-          <w:szCs w:val="28"/>
-          <w:lang w:val="en-US"/>
-        </w:rPr>
-        <w:t>shearSign</w:t>
-      </w:r>
-      <w:proofErr w:type="spellEnd"/>
-      <w:r>
-        <w:rPr>
-          <w:rFonts w:ascii="Times New Roman" w:hAnsi="Times New Roman" w:cs="Times New Roman"/>
-          <w:sz w:val="28"/>
-          <w:szCs w:val="28"/>
-        </w:rPr>
-        <w:t>}</w:t>
-      </w:r>
-      <w:r>
-        <w:rPr>
-          <w:rFonts w:ascii="Times New Roman" w:hAnsi="Times New Roman" w:cs="Times New Roman"/>
-          <w:sz w:val="28"/>
-          <w:szCs w:val="28"/>
-        </w:rPr>
-        <w:t xml:space="preserve"> [</w:t>
-      </w:r>
-      <w:r>
-        <w:rPr>
-          <w:rFonts w:ascii="Times New Roman" w:hAnsi="Times New Roman" w:cs="Times New Roman"/>
-          <w:sz w:val="28"/>
-          <w:szCs w:val="28"/>
-          <w:lang w:val="en-US"/>
-        </w:rPr>
-        <w:t>n</w:t>
-      </w:r>
-      <w:proofErr w:type="spellStart"/>
-      <w:r>
-        <w:rPr>
-          <w:rFonts w:ascii="Times New Roman" w:hAnsi="Times New Roman" w:cs="Times New Roman"/>
-          <w:sz w:val="28"/>
-          <w:szCs w:val="28"/>
-          <w:vertAlign w:val="subscript"/>
-        </w:rPr>
-        <w:t>сп</w:t>
-      </w:r>
-      <w:proofErr w:type="spellEnd"/>
-      <w:r>
-        <w:rPr>
-          <w:rFonts w:ascii="Times New Roman" w:hAnsi="Times New Roman" w:cs="Times New Roman"/>
-          <w:sz w:val="28"/>
-          <w:szCs w:val="28"/>
-        </w:rPr>
-        <w:t xml:space="preserve">] = </w:t>
-      </w:r>
-      <w:r>
-        <w:rPr>
-          <w:rFonts w:ascii="Times New Roman" w:hAnsi="Times New Roman" w:cs="Times New Roman"/>
-          <w:sz w:val="28"/>
-          <w:szCs w:val="28"/>
-        </w:rPr>
-        <w:t>${</w:t>
-      </w:r>
-      <w:proofErr w:type="spellStart"/>
-      <w:r>
-        <w:rPr>
-          <w:rFonts w:ascii="Times New Roman" w:hAnsi="Times New Roman" w:cs="Times New Roman"/>
-          <w:sz w:val="28"/>
-          <w:szCs w:val="28"/>
-          <w:lang w:val="en-US"/>
-        </w:rPr>
-        <w:t>minSafetyFactor</w:t>
-      </w:r>
-      <w:proofErr w:type="spellEnd"/>
-      <w:r>
-        <w:rPr>
-          <w:rFonts w:ascii="Times New Roman" w:hAnsi="Times New Roman" w:cs="Times New Roman"/>
-          <w:sz w:val="28"/>
-          <w:szCs w:val="28"/>
-        </w:rPr>
-        <w:t>}</w:t>
-      </w:r>
-      <w:r>
-        <w:rPr>
-          <w:rFonts w:ascii="Times New Roman" w:hAnsi="Times New Roman" w:cs="Times New Roman"/>
-          <w:sz w:val="28"/>
-          <w:szCs w:val="28"/>
-        </w:rPr>
-        <w:t>,</w:t>
-      </w:r>
-    </w:p>
-    <w:p>
-      <w:pPr>
-        <w:spacing w:after="0" w:line="360" w:lineRule="auto"/>
-        <w:rPr>
-          <w:rFonts w:ascii="Times New Roman" w:hAnsi="Times New Roman" w:cs="Times New Roman"/>
-          <w:sz w:val="28"/>
-          <w:szCs w:val="28"/>
-        </w:rPr>
-      </w:pPr>
-      <w:r>
-        <w:rPr>
-          <w:rFonts w:ascii="Times New Roman" w:hAnsi="Times New Roman" w:cs="Times New Roman"/>
-          <w:sz w:val="28"/>
-          <w:szCs w:val="28"/>
-        </w:rPr>
-        <w:t>где</w:t>
-      </w:r>
-      <w:r>
-        <w:rPr>
-          <w:rFonts w:ascii="Times New Roman" w:hAnsi="Times New Roman" w:cs="Times New Roman"/>
-          <w:sz w:val="28"/>
-          <w:szCs w:val="28"/>
-        </w:rPr>
-        <w:t xml:space="preserve">     </w:t>
-      </w:r>
-      <w:proofErr w:type="gramStart"/>
-      <w:r>
-        <w:rPr>
-          <w:rFonts w:ascii="Times New Roman" w:hAnsi="Times New Roman" w:cs="Times New Roman"/>
-          <w:i/>
-          <w:sz w:val="28"/>
-          <w:szCs w:val="28"/>
-          <w:lang w:val="en-US"/>
-        </w:rPr>
-        <w:t>K</w:t>
-      </w:r>
-      <w:proofErr w:type="spellStart"/>
-      <w:proofErr w:type="gramEnd"/>
-      <w:r>
-        <w:rPr>
-          <w:rFonts w:ascii="Times New Roman" w:hAnsi="Times New Roman" w:cs="Times New Roman"/>
-          <w:sz w:val="28"/>
-          <w:szCs w:val="28"/>
-          <w:vertAlign w:val="subscript"/>
-        </w:rPr>
-        <w:t>сп</w:t>
-      </w:r>
-      <w:proofErr w:type="spellEnd"/>
-      <w:r>
-        <w:rPr>
-          <w:rFonts w:ascii="Times New Roman" w:hAnsi="Times New Roman" w:cs="Times New Roman"/>
-          <w:sz w:val="28"/>
-          <w:szCs w:val="28"/>
-        </w:rPr>
-        <w:t xml:space="preserve"> = 0,6  </w:t>
-      </w:r>
-      <w:r>
-        <w:rPr>
-          <w:rFonts w:ascii="Times New Roman" w:hAnsi="Times New Roman" w:cs="Times New Roman"/>
-          <w:sz w:val="28"/>
-          <w:szCs w:val="28"/>
-        </w:rPr>
-        <w:softHyphen/>
-      </w:r>
-      <w:r>
-        <w:rPr>
-          <w:rFonts w:ascii="Times New Roman" w:hAnsi="Times New Roman" w:cs="Times New Roman"/>
-          <w:sz w:val="28"/>
-          <w:szCs w:val="28"/>
-        </w:rPr>
-        <w:softHyphen/>
-        <w:t>– коэффициент изменения предела текучести для среза</w:t>
-      </w:r>
-      <w:r>
-        <w:rPr>
-          <w:rFonts w:ascii="Times New Roman" w:hAnsi="Times New Roman" w:cs="Times New Roman"/>
-          <w:sz w:val="28"/>
-          <w:szCs w:val="28"/>
-        </w:rPr>
-        <w:t>;</w:t>
-      </w:r>
-    </w:p>
-    <w:p>
-      <w:pPr>
-        <w:spacing w:after="0" w:line="360" w:lineRule="auto"/>
-        <w:ind w:firstLine="708"/>
-        <w:rPr>
-          <w:rFonts w:ascii="Times New Roman" w:hAnsi="Times New Roman" w:cs="Times New Roman"/>
-          <w:sz w:val="28"/>
-          <w:szCs w:val="28"/>
-        </w:rPr>
-      </w:pPr>
-      <w:proofErr w:type="gramStart"/>
-      <w:r>
-        <w:rPr>
-          <w:rFonts w:ascii="Times New Roman" w:hAnsi="Times New Roman" w:cs="Times New Roman"/>
-          <w:sz w:val="28"/>
-          <w:szCs w:val="28"/>
-          <w:lang w:val="en-US"/>
-        </w:rPr>
-        <w:t>σ</w:t>
-      </w:r>
-      <w:r>
-        <w:rPr>
-          <w:rFonts w:ascii="Times New Roman" w:hAnsi="Times New Roman" w:cs="Times New Roman"/>
-          <w:sz w:val="28"/>
-          <w:szCs w:val="28"/>
-          <w:vertAlign w:val="subscript"/>
-        </w:rPr>
-        <w:t>т</w:t>
-      </w:r>
-      <w:proofErr w:type="gramEnd"/>
-      <w:r>
-        <w:rPr>
-          <w:rFonts w:ascii="Times New Roman" w:hAnsi="Times New Roman" w:cs="Times New Roman"/>
-          <w:sz w:val="28"/>
-          <w:szCs w:val="28"/>
-        </w:rPr>
-        <w:t xml:space="preserve"> = ${</w:t>
-      </w:r>
-      <w:proofErr w:type="spellStart"/>
-      <w:r>
-        <w:rPr>
-          <w:rFonts w:ascii="Times New Roman" w:hAnsi="Times New Roman" w:cs="Times New Roman"/>
-          <w:sz w:val="28"/>
-          <w:szCs w:val="28"/>
-          <w:lang w:val="en-US"/>
-        </w:rPr>
-        <w:t>yieldStress</w:t>
-      </w:r>
-      <w:proofErr w:type="spellEnd"/>
-      <w:r>
-        <w:rPr>
-          <w:rFonts w:ascii="Times New Roman" w:hAnsi="Times New Roman" w:cs="Times New Roman"/>
-          <w:sz w:val="28"/>
-          <w:szCs w:val="28"/>
-        </w:rPr>
-        <w:t xml:space="preserve">}  </w:t>
-      </w:r>
-      <w:r>
-        <w:rPr>
-          <w:rFonts w:ascii="Times New Roman" w:hAnsi="Times New Roman" w:cs="Times New Roman"/>
-          <w:sz w:val="28"/>
-          <w:szCs w:val="28"/>
-        </w:rPr>
-        <w:t>МПа</w:t>
-      </w:r>
-      <w:r>
-        <w:rPr>
-          <w:rFonts w:ascii="Times New Roman" w:hAnsi="Times New Roman" w:cs="Times New Roman"/>
-          <w:sz w:val="28"/>
-          <w:szCs w:val="28"/>
-        </w:rPr>
-        <w:t xml:space="preserve"> – </w:t>
-      </w:r>
-      <w:r>
-        <w:rPr>
-          <w:rFonts w:ascii="Times New Roman" w:hAnsi="Times New Roman" w:cs="Times New Roman"/>
-          <w:sz w:val="28"/>
-          <w:szCs w:val="28"/>
-        </w:rPr>
-        <w:t>предел</w:t>
-      </w:r>
-      <w:r>
-        <w:rPr>
-          <w:rFonts w:ascii="Times New Roman" w:hAnsi="Times New Roman" w:cs="Times New Roman"/>
-          <w:sz w:val="28"/>
-          <w:szCs w:val="28"/>
-        </w:rPr>
-        <w:t xml:space="preserve"> </w:t>
-      </w:r>
-      <w:r>
-        <w:rPr>
-          <w:rFonts w:ascii="Times New Roman" w:hAnsi="Times New Roman" w:cs="Times New Roman"/>
-          <w:sz w:val="28"/>
-          <w:szCs w:val="28"/>
-        </w:rPr>
-        <w:t>текучести</w:t>
-      </w:r>
-      <w:r>
-        <w:rPr>
-          <w:rFonts w:ascii="Times New Roman" w:hAnsi="Times New Roman" w:cs="Times New Roman"/>
-          <w:sz w:val="28"/>
-          <w:szCs w:val="28"/>
-        </w:rPr>
-        <w:t xml:space="preserve"> </w:t>
-      </w:r>
-      <w:r>
-        <w:rPr>
-          <w:rFonts w:ascii="Times New Roman" w:hAnsi="Times New Roman" w:cs="Times New Roman"/>
-          <w:sz w:val="28"/>
-          <w:szCs w:val="28"/>
-        </w:rPr>
-        <w:t>материала</w:t>
-      </w:r>
-      <w:r>
-        <w:rPr>
-          <w:rFonts w:ascii="Times New Roman" w:hAnsi="Times New Roman" w:cs="Times New Roman"/>
-          <w:sz w:val="28"/>
-          <w:szCs w:val="28"/>
-        </w:rPr>
-        <w:t xml:space="preserve"> (</w:t>
-      </w:r>
-      <w:r>
-        <w:rPr>
-          <w:rFonts w:ascii="Times New Roman" w:hAnsi="Times New Roman" w:cs="Times New Roman"/>
-          <w:sz w:val="28"/>
-          <w:szCs w:val="28"/>
-        </w:rPr>
-        <w:t xml:space="preserve"> </w:t>
-      </w:r>
-      <w:r>
-        <w:rPr>
-          <w:rFonts w:ascii="Times New Roman" w:hAnsi="Times New Roman" w:cs="Times New Roman"/>
-          <w:sz w:val="28"/>
-          <w:szCs w:val="28"/>
-        </w:rPr>
-        <w:t>${</w:t>
-      </w:r>
-      <w:r>
-        <w:rPr>
-          <w:rFonts w:ascii="Times New Roman" w:hAnsi="Times New Roman" w:cs="Times New Roman"/>
-          <w:sz w:val="28"/>
-          <w:szCs w:val="28"/>
-          <w:lang w:val="en-US"/>
-        </w:rPr>
-        <w:t>material</w:t>
-      </w:r>
-      <w:r>
-        <w:rPr>
-          <w:rFonts w:ascii="Times New Roman" w:hAnsi="Times New Roman" w:cs="Times New Roman"/>
-          <w:sz w:val="28"/>
-          <w:szCs w:val="28"/>
-        </w:rPr>
-        <w:t>}</w:t>
-      </w:r>
-      <w:r>
-        <w:rPr>
-          <w:rFonts w:ascii="Times New Roman" w:hAnsi="Times New Roman" w:cs="Times New Roman"/>
-          <w:sz w:val="28"/>
-          <w:szCs w:val="28"/>
-        </w:rPr>
-        <w:t xml:space="preserve"> </w:t>
-      </w:r>
-      <w:r>
-        <w:rPr>
-          <w:rFonts w:ascii="Times New Roman" w:hAnsi="Times New Roman" w:cs="Times New Roman"/>
-          <w:sz w:val="28"/>
-          <w:szCs w:val="28"/>
-        </w:rPr>
-        <w:t>).</w:t>
-      </w:r>
-    </w:p>
-    <w:p>
-      <w:pPr>
-        <w:spacing w:after="0" w:line="360" w:lineRule="auto"/>
-        <w:ind w:firstLine="708"/>
-        <w:rPr>
-          <w:rFonts w:ascii="Times New Roman" w:hAnsi="Times New Roman" w:cs="Times New Roman"/>
-          <w:sz w:val="28"/>
-          <w:szCs w:val="28"/>
-          <w:lang w:val="en-US"/>
-        </w:rPr>
-      </w:pPr>
-      <w:r>
-        <w:rPr>
-          <w:rFonts w:ascii="Times New Roman" w:hAnsi="Times New Roman" w:cs="Times New Roman"/>
-          <w:sz w:val="28"/>
-          <w:szCs w:val="28"/>
-          <w:lang w:val="en-US"/>
-        </w:rPr>
-        <w:t>${</w:t>
-      </w:r>
-      <w:proofErr w:type="spellStart"/>
-      <w:r>
-        <w:rPr>
-          <w:rFonts w:ascii="Times New Roman" w:hAnsi="Times New Roman" w:cs="Times New Roman"/>
-          <w:sz w:val="28"/>
-          <w:szCs w:val="28"/>
-          <w:lang w:val="en-US"/>
-        </w:rPr>
-        <w:t>shearConclusion</w:t>
-      </w:r>
-      <w:proofErr w:type="spellEnd"/>
-      <w:r>
-        <w:rPr>
-          <w:rFonts w:ascii="Times New Roman" w:hAnsi="Times New Roman" w:cs="Times New Roman"/>
-          <w:sz w:val="28"/>
-          <w:szCs w:val="28"/>
-          <w:lang w:val="en-US"/>
-        </w:rPr>
-        <w:t>}</w:t>
-      </w:r>
-    </w:p>
-    <w:p>
-      <w:pPr>
-        <w:spacing w:after="0" w:line="360" w:lineRule="auto"/>
-        <w:rPr>
-          <w:rFonts w:ascii="Times New Roman" w:hAnsi="Times New Roman" w:cs="Times New Roman"/>
-          <w:sz w:val="28"/>
-          <w:szCs w:val="28"/>
-          <w:lang w:val="en-US"/>
-        </w:rPr>
-      </w:pPr>
-      <w:r>
-        <w:rPr>
-          <w:rFonts w:ascii="Times New Roman" w:hAnsi="Times New Roman" w:cs="Times New Roman"/>
-          <w:sz w:val="28"/>
-          <w:szCs w:val="28"/>
-        </w:rPr>
-        <w:tab/>
-      </w:r>
-    </w:p>
-    <w:p>
-      <w:pPr>
-        <w:spacing w:after="0" w:line="360" w:lineRule="auto"/>
-        <w:ind w:firstLine="708"/>
-        <w:rPr>
-          <w:rFonts w:ascii="Times New Roman" w:hAnsi="Times New Roman" w:cs="Times New Roman"/>
-          <w:sz w:val="28"/>
-          <w:szCs w:val="28"/>
-          <w:u w:val="single"/>
+        <w:rPr>
+          <w:rFonts w:ascii="Times New Roman" w:hAnsi="Times New Roman" w:cs="Times New Roman"/>
+          <w:sz w:val="28"/>
+          <w:szCs w:val="28"/>
           <w:lang w:val="en-US"/>
         </w:rPr>
       </w:pPr>
@@ -2864,30 +2176,15 @@
           <w:sz w:val="28"/>
           <w:szCs w:val="28"/>
           <w:u w:val="single"/>
-          <w:lang w:val="en-US"/>
         </w:rPr>
       </w:pPr>
-    </w:p>
-    <w:p>
-      <w:pPr>
-        <w:spacing w:after="0" w:line="360" w:lineRule="auto"/>
-        <w:ind w:firstLine="708"/>
+      <w:r>
         <w:rPr>
           <w:rFonts w:ascii="Times New Roman" w:hAnsi="Times New Roman" w:cs="Times New Roman"/>
           <w:sz w:val="28"/>
           <w:szCs w:val="28"/>
           <w:u w:val="single"/>
-          <w:lang w:val="en-US"/>
-        </w:rPr>
-      </w:pPr>
-      <w:r>
-        <w:rPr>
-          <w:rFonts w:ascii="Times New Roman" w:hAnsi="Times New Roman" w:cs="Times New Roman"/>
-          <w:sz w:val="28"/>
-          <w:szCs w:val="28"/>
-          <w:u w:val="single"/>
-        </w:rPr>
-        <w:lastRenderedPageBreak/>
+        </w:rPr>
         <w:t>Расч</w:t>
       </w:r>
       <w:r>
@@ -2934,6 +2231,7 @@
           <w:rFonts w:ascii="Times New Roman" w:hAnsi="Times New Roman" w:cs="Times New Roman"/>
           <w:sz w:val="28"/>
           <w:szCs w:val="28"/>
+          <w:lang w:val="en-US"/>
         </w:rPr>
       </w:pPr>
       <w:r>
@@ -2951,23 +2249,87 @@
           <w:rFonts w:ascii="Times New Roman" w:hAnsi="Times New Roman" w:cs="Times New Roman"/>
           <w:sz w:val="28"/>
           <w:szCs w:val="28"/>
+          <w:lang w:val="en-US"/>
+        </w:rPr>
+        <w:t xml:space="preserve"> = </w:t>
+      </w:r>
+      <w:r>
+        <w:rPr>
+          <w:rFonts w:ascii="Times New Roman" w:hAnsi="Times New Roman" w:cs="Times New Roman"/>
+          <w:i/>
+          <w:sz w:val="28"/>
+          <w:szCs w:val="28"/>
+          <w:lang w:val="en-US"/>
+        </w:rPr>
+        <w:t>${</w:t>
+      </w:r>
+      <w:proofErr w:type="spellStart"/>
+      <w:r>
+        <w:rPr>
+          <w:rFonts w:ascii="Times New Roman" w:hAnsi="Times New Roman" w:cs="Times New Roman"/>
+          <w:i/>
+          <w:sz w:val="28"/>
+          <w:szCs w:val="28"/>
+          <w:lang w:val="en-US"/>
+        </w:rPr>
+        <w:t>equationBendingMoment</w:t>
+      </w:r>
+      <w:proofErr w:type="spellEnd"/>
+      <w:proofErr w:type="gramStart"/>
+      <w:r>
+        <w:rPr>
+          <w:rFonts w:ascii="Times New Roman" w:hAnsi="Times New Roman" w:cs="Times New Roman"/>
+          <w:i/>
+          <w:sz w:val="28"/>
+          <w:szCs w:val="28"/>
+          <w:lang w:val="en-US"/>
+        </w:rPr>
+        <w:t>}</w:t>
+      </w:r>
+      <w:r>
+        <w:rPr>
+          <w:rFonts w:ascii="Times New Roman" w:hAnsi="Times New Roman" w:cs="Times New Roman"/>
+          <w:i/>
+          <w:sz w:val="28"/>
+          <w:szCs w:val="28"/>
+          <w:lang w:val="en-US"/>
+        </w:rPr>
+        <w:t xml:space="preserve"> </w:t>
+      </w:r>
+      <w:r>
+        <w:rPr>
+          <w:rFonts w:ascii="Times New Roman" w:hAnsi="Times New Roman" w:cs="Times New Roman"/>
+          <w:sz w:val="28"/>
+          <w:szCs w:val="28"/>
+          <w:lang w:val="en-US"/>
         </w:rPr>
         <w:t xml:space="preserve"> =</w:t>
       </w:r>
-      <w:r>
-        <w:rPr>
-          <w:rFonts w:ascii="Times New Roman" w:hAnsi="Times New Roman" w:cs="Times New Roman"/>
-          <w:sz w:val="28"/>
-          <w:szCs w:val="28"/>
-        </w:rPr>
-        <w:t xml:space="preserve"> </w:t>
-      </w:r>
-      <w:r>
-        <w:rPr>
-          <w:rFonts w:ascii="Times New Roman" w:hAnsi="Times New Roman" w:cs="Times New Roman"/>
-          <w:i/>
-          <w:sz w:val="28"/>
-          <w:szCs w:val="28"/>
+      <w:proofErr w:type="gramEnd"/>
+      <w:r>
+        <w:rPr>
+          <w:rFonts w:ascii="Times New Roman" w:hAnsi="Times New Roman" w:cs="Times New Roman"/>
+          <w:sz w:val="28"/>
+          <w:szCs w:val="28"/>
+          <w:lang w:val="en-US"/>
+        </w:rPr>
+        <w:t xml:space="preserve"> </w:t>
+      </w:r>
+      <w:r>
+        <w:rPr>
+          <w:rFonts w:ascii="Times New Roman" w:hAnsi="Times New Roman" w:cs="Times New Roman"/>
+          <w:sz w:val="28"/>
+          <w:szCs w:val="28"/>
+          <w:lang w:val="en-US"/>
+        </w:rPr>
+        <w:t xml:space="preserve"> </w:t>
+      </w:r>
+      <w:r>
+        <w:rPr>
+          <w:rFonts w:ascii="Times New Roman" w:hAnsi="Times New Roman" w:cs="Times New Roman"/>
+          <w:sz w:val="28"/>
+          <w:szCs w:val="28"/>
+          <w:lang w:val="en-US"/>
         </w:rPr>
         <w:t>${</w:t>
       </w:r>
@@ -2975,20 +2337,75 @@
       <w:r>
         <w:rPr>
           <w:rFonts w:ascii="Times New Roman" w:hAnsi="Times New Roman" w:cs="Times New Roman"/>
-          <w:i/>
-          <w:sz w:val="28"/>
-          <w:szCs w:val="28"/>
-          <w:lang w:val="en-US"/>
-        </w:rPr>
-        <w:t>equationBendingMoment</w:t>
+          <w:sz w:val="28"/>
+          <w:szCs w:val="28"/>
+          <w:lang w:val="en-US"/>
+        </w:rPr>
+        <w:t>calculationBendingMoment</w:t>
       </w:r>
       <w:proofErr w:type="spellEnd"/>
       <w:r>
         <w:rPr>
           <w:rFonts w:ascii="Times New Roman" w:hAnsi="Times New Roman" w:cs="Times New Roman"/>
-          <w:i/>
-          <w:sz w:val="28"/>
-          <w:szCs w:val="28"/>
+          <w:sz w:val="28"/>
+          <w:szCs w:val="28"/>
+          <w:lang w:val="en-US"/>
+        </w:rPr>
+        <w:t xml:space="preserve">} </w:t>
+      </w:r>
+      <w:r>
+        <w:rPr>
+          <w:rFonts w:ascii="Times New Roman" w:hAnsi="Times New Roman" w:cs="Times New Roman"/>
+          <w:sz w:val="28"/>
+          <w:szCs w:val="28"/>
+          <w:lang w:val="en-US"/>
+        </w:rPr>
+        <w:t xml:space="preserve"> </w:t>
+      </w:r>
+      <w:r>
+        <w:rPr>
+          <w:rFonts w:ascii="Times New Roman" w:hAnsi="Times New Roman" w:cs="Times New Roman"/>
+          <w:sz w:val="28"/>
+          <w:szCs w:val="28"/>
+          <w:lang w:val="en-US"/>
+        </w:rPr>
+        <w:t xml:space="preserve">= </w:t>
+      </w:r>
+      <w:r>
+        <w:rPr>
+          <w:rFonts w:ascii="Times New Roman" w:hAnsi="Times New Roman" w:cs="Times New Roman"/>
+          <w:sz w:val="28"/>
+          <w:szCs w:val="28"/>
+          <w:lang w:val="en-US"/>
+        </w:rPr>
+        <w:t xml:space="preserve"> </w:t>
+      </w:r>
+      <w:r>
+        <w:rPr>
+          <w:rFonts w:ascii="Times New Roman" w:hAnsi="Times New Roman" w:cs="Times New Roman"/>
+          <w:sz w:val="28"/>
+          <w:szCs w:val="28"/>
+          <w:lang w:val="en-US"/>
+        </w:rPr>
+        <w:t>${</w:t>
+      </w:r>
+      <w:proofErr w:type="spellStart"/>
+      <w:r>
+        <w:rPr>
+          <w:rFonts w:ascii="Times New Roman" w:hAnsi="Times New Roman" w:cs="Times New Roman"/>
+          <w:sz w:val="28"/>
+          <w:szCs w:val="28"/>
+          <w:lang w:val="en-US"/>
+        </w:rPr>
+        <w:t>bendingMoment</w:t>
+      </w:r>
+      <w:proofErr w:type="spellEnd"/>
+      <w:r>
+        <w:rPr>
+          <w:rFonts w:ascii="Times New Roman" w:hAnsi="Times New Roman" w:cs="Times New Roman"/>
+          <w:sz w:val="28"/>
+          <w:szCs w:val="28"/>
+          <w:lang w:val="en-US"/>
         </w:rPr>
         <w:t>}</w:t>
       </w:r>
@@ -2997,79 +2414,43 @@
           <w:rFonts w:ascii="Times New Roman" w:hAnsi="Times New Roman" w:cs="Times New Roman"/>
           <w:sz w:val="28"/>
           <w:szCs w:val="28"/>
-        </w:rPr>
-        <w:t xml:space="preserve"> = </w:t>
-      </w:r>
-      <w:r>
-        <w:rPr>
-          <w:rFonts w:ascii="Times New Roman" w:hAnsi="Times New Roman" w:cs="Times New Roman"/>
-          <w:sz w:val="28"/>
-          <w:szCs w:val="28"/>
-        </w:rPr>
-        <w:t>${</w:t>
-      </w:r>
-      <w:proofErr w:type="spellStart"/>
-      <w:r>
-        <w:rPr>
-          <w:rFonts w:ascii="Times New Roman" w:hAnsi="Times New Roman" w:cs="Times New Roman"/>
-          <w:sz w:val="28"/>
-          <w:szCs w:val="28"/>
-          <w:lang w:val="en-US"/>
-        </w:rPr>
-        <w:t>calculationB</w:t>
-      </w:r>
-      <w:r>
-        <w:rPr>
-          <w:rFonts w:ascii="Times New Roman" w:hAnsi="Times New Roman" w:cs="Times New Roman"/>
-          <w:sz w:val="28"/>
-          <w:szCs w:val="28"/>
-          <w:lang w:val="en-US"/>
-        </w:rPr>
-        <w:t>endingMoment</w:t>
-      </w:r>
-      <w:proofErr w:type="spellEnd"/>
-      <w:r>
-        <w:rPr>
-          <w:rFonts w:ascii="Times New Roman" w:hAnsi="Times New Roman" w:cs="Times New Roman"/>
-          <w:sz w:val="28"/>
-          <w:szCs w:val="28"/>
-        </w:rPr>
-        <w:t>}</w:t>
-      </w:r>
-      <w:r>
-        <w:rPr>
-          <w:rFonts w:ascii="Times New Roman" w:hAnsi="Times New Roman" w:cs="Times New Roman"/>
-          <w:sz w:val="28"/>
-          <w:szCs w:val="28"/>
-        </w:rPr>
-        <w:t xml:space="preserve"> = ${</w:t>
-      </w:r>
-      <w:proofErr w:type="spellStart"/>
-      <w:r>
-        <w:rPr>
-          <w:rFonts w:ascii="Times New Roman" w:hAnsi="Times New Roman" w:cs="Times New Roman"/>
-          <w:sz w:val="28"/>
-          <w:szCs w:val="28"/>
-          <w:lang w:val="en-US"/>
-        </w:rPr>
-        <w:t>momentResult</w:t>
-      </w:r>
-      <w:proofErr w:type="spellEnd"/>
-      <w:r>
-        <w:rPr>
-          <w:rFonts w:ascii="Times New Roman" w:hAnsi="Times New Roman" w:cs="Times New Roman"/>
-          <w:sz w:val="28"/>
-          <w:szCs w:val="28"/>
-        </w:rPr>
-        <w:t>}</w:t>
-      </w:r>
-      <w:r>
-        <w:rPr>
-          <w:rFonts w:ascii="Times New Roman" w:hAnsi="Times New Roman" w:cs="Times New Roman"/>
-          <w:sz w:val="28"/>
-          <w:szCs w:val="28"/>
-        </w:rPr>
-        <w:t>;</w:t>
+          <w:lang w:val="en-US"/>
+        </w:rPr>
+        <w:t xml:space="preserve"> </w:t>
+      </w:r>
+      <w:r>
+        <w:rPr>
+          <w:rFonts w:ascii="Times New Roman" w:hAnsi="Times New Roman" w:cs="Times New Roman"/>
+          <w:sz w:val="28"/>
+          <w:szCs w:val="28"/>
+        </w:rPr>
+        <w:t>Н</w:t>
+      </w:r>
+      <w:r>
+        <w:rPr>
+          <w:rFonts w:ascii="Times New Roman" w:hAnsi="Times New Roman" w:cs="Times New Roman"/>
+          <w:sz w:val="28"/>
+          <w:szCs w:val="28"/>
+          <w:lang w:val="en-US"/>
+        </w:rPr>
+        <w:t>∙</w:t>
+      </w:r>
+      <w:r>
+        <w:rPr>
+          <w:rFonts w:ascii="Times New Roman" w:hAnsi="Times New Roman" w:cs="Times New Roman"/>
+          <w:sz w:val="28"/>
+          <w:szCs w:val="28"/>
+        </w:rPr>
+        <w:t>мм</w:t>
+      </w:r>
+      <w:r>
+        <w:rPr>
+          <w:rFonts w:ascii="Times New Roman" w:hAnsi="Times New Roman" w:cs="Times New Roman"/>
+          <w:sz w:val="28"/>
+          <w:szCs w:val="28"/>
+          <w:lang w:val="en-US"/>
+        </w:rPr>
+        <w:t>,</w:t>
       </w:r>
     </w:p>
     <w:p>
@@ -3087,6 +2468,125 @@
           <w:sz w:val="28"/>
           <w:szCs w:val="28"/>
         </w:rPr>
+        <w:t>где</w:t>
+      </w:r>
+      <w:r>
+        <w:rPr>
+          <w:rFonts w:ascii="Times New Roman" w:hAnsi="Times New Roman" w:cs="Times New Roman"/>
+          <w:sz w:val="28"/>
+          <w:szCs w:val="28"/>
+        </w:rPr>
+        <w:t xml:space="preserve"> </w:t>
+      </w:r>
+      <w:r>
+        <w:rPr>
+          <w:rFonts w:ascii="Times New Roman" w:hAnsi="Times New Roman" w:cs="Times New Roman"/>
+          <w:sz w:val="28"/>
+          <w:szCs w:val="28"/>
+        </w:rPr>
+        <w:tab/>
+      </w:r>
+      <w:r>
+        <w:rPr>
+          <w:rFonts w:ascii="Times New Roman" w:hAnsi="Times New Roman" w:cs="Times New Roman"/>
+          <w:i/>
+          <w:sz w:val="28"/>
+          <w:szCs w:val="28"/>
+          <w:lang w:val="en-US"/>
+        </w:rPr>
+        <w:t>l</w:t>
+      </w:r>
+      <w:r>
+        <w:rPr>
+          <w:rFonts w:ascii="Times New Roman" w:hAnsi="Times New Roman" w:cs="Times New Roman"/>
+          <w:sz w:val="28"/>
+          <w:szCs w:val="28"/>
+        </w:rPr>
+        <w:t xml:space="preserve"> </w:t>
+      </w:r>
+      <w:r>
+        <w:rPr>
+          <w:rFonts w:ascii="Times New Roman" w:hAnsi="Times New Roman" w:cs="Times New Roman"/>
+          <w:sz w:val="28"/>
+          <w:szCs w:val="28"/>
+        </w:rPr>
+        <w:t xml:space="preserve"> </w:t>
+      </w:r>
+      <w:r>
+        <w:rPr>
+          <w:rFonts w:ascii="Times New Roman" w:hAnsi="Times New Roman" w:cs="Times New Roman"/>
+          <w:sz w:val="28"/>
+          <w:szCs w:val="28"/>
+        </w:rPr>
+        <w:t>=</w:t>
+      </w:r>
+      <w:r>
+        <w:rPr>
+          <w:rFonts w:ascii="Times New Roman" w:hAnsi="Times New Roman" w:cs="Times New Roman"/>
+          <w:sz w:val="28"/>
+          <w:szCs w:val="28"/>
+        </w:rPr>
+        <w:t xml:space="preserve"> </w:t>
+      </w:r>
+      <w:r>
+        <w:rPr>
+          <w:rFonts w:ascii="Times New Roman" w:hAnsi="Times New Roman" w:cs="Times New Roman"/>
+          <w:sz w:val="28"/>
+          <w:szCs w:val="28"/>
+        </w:rPr>
+        <w:t xml:space="preserve"> ${</w:t>
+      </w:r>
+      <w:proofErr w:type="spellStart"/>
+      <w:r>
+        <w:rPr>
+          <w:rFonts w:ascii="Times New Roman" w:hAnsi="Times New Roman" w:cs="Times New Roman"/>
+          <w:sz w:val="28"/>
+          <w:szCs w:val="28"/>
+          <w:lang w:val="en-US"/>
+        </w:rPr>
+        <w:t>supportLength</w:t>
+      </w:r>
+      <w:proofErr w:type="spellEnd"/>
+      <w:r>
+        <w:rPr>
+          <w:rFonts w:ascii="Times New Roman" w:hAnsi="Times New Roman" w:cs="Times New Roman"/>
+          <w:sz w:val="28"/>
+          <w:szCs w:val="28"/>
+        </w:rPr>
+        <w:t>}</w:t>
+      </w:r>
+      <w:r>
+        <w:rPr>
+          <w:rFonts w:ascii="Times New Roman" w:hAnsi="Times New Roman" w:cs="Times New Roman"/>
+          <w:sz w:val="28"/>
+          <w:szCs w:val="28"/>
+        </w:rPr>
+        <w:t xml:space="preserve"> </w:t>
+      </w:r>
+      <w:r>
+        <w:rPr>
+          <w:rFonts w:ascii="Times New Roman" w:hAnsi="Times New Roman" w:cs="Times New Roman"/>
+          <w:sz w:val="28"/>
+          <w:szCs w:val="28"/>
+        </w:rPr>
+        <w:t>мм,</w:t>
+      </w:r>
+    </w:p>
+    <w:p>
+      <w:pPr>
+        <w:ind w:firstLine="708"/>
+        <w:rPr>
+          <w:rFonts w:ascii="Times New Roman" w:hAnsi="Times New Roman" w:cs="Times New Roman"/>
+          <w:sz w:val="28"/>
+          <w:szCs w:val="28"/>
+        </w:rPr>
+      </w:pPr>
+      <w:r>
+        <w:rPr>
+          <w:rFonts w:ascii="Times New Roman" w:hAnsi="Times New Roman" w:cs="Times New Roman"/>
+          <w:sz w:val="28"/>
+          <w:szCs w:val="28"/>
+        </w:rPr>
         <w:t>Момент сопротивления изгибу</w:t>
       </w:r>
       <w:r>
@@ -3230,7 +2730,25 @@
           <w:szCs w:val="28"/>
           <w:lang w:val="en-US"/>
         </w:rPr>
-        <w:t>( ${</w:t>
+        <w:t xml:space="preserve"> </w:t>
+      </w:r>
+      <w:r>
+        <w:rPr>
+          <w:rFonts w:ascii="Times New Roman" w:hAnsi="Times New Roman" w:cs="Times New Roman"/>
+          <w:sz w:val="28"/>
+          <w:szCs w:val="28"/>
+          <w:lang w:val="en-US"/>
+        </w:rPr>
+        <w:t xml:space="preserve">( </w:t>
+      </w:r>
+      <w:r>
+        <w:rPr>
+          <w:rFonts w:ascii="Times New Roman" w:hAnsi="Times New Roman" w:cs="Times New Roman"/>
+          <w:sz w:val="28"/>
+          <w:szCs w:val="28"/>
+          <w:lang w:val="en-US"/>
+        </w:rPr>
+        <w:t>${</w:t>
       </w:r>
       <w:proofErr w:type="spellStart"/>
       <w:r>
@@ -3279,7 +2797,25 @@
           <w:lang w:val="en-US"/>
         </w:rPr>
         <w:softHyphen/>
-        <w:t>– ${</w:t>
+        <w:t>–</w:t>
+      </w:r>
+      <w:r>
+        <w:rPr>
+          <w:rFonts w:ascii="Times New Roman" w:hAnsi="Times New Roman" w:cs="Times New Roman"/>
+          <w:sz w:val="28"/>
+          <w:szCs w:val="28"/>
+          <w:lang w:val="en-US"/>
+        </w:rPr>
+        <w:t xml:space="preserve"> </w:t>
+      </w:r>
+      <w:r>
+        <w:rPr>
+          <w:rFonts w:ascii="Times New Roman" w:hAnsi="Times New Roman" w:cs="Times New Roman"/>
+          <w:sz w:val="28"/>
+          <w:szCs w:val="28"/>
+          <w:lang w:val="en-US"/>
+        </w:rPr>
+        <w:t xml:space="preserve"> ${</w:t>
       </w:r>
       <w:proofErr w:type="spellStart"/>
       <w:r>
@@ -3402,6 +2938,7 @@
           <w:rFonts w:ascii="Times New Roman" w:hAnsi="Times New Roman" w:cs="Times New Roman"/>
           <w:sz w:val="28"/>
           <w:szCs w:val="28"/>
+          <w:lang w:val="en-US"/>
         </w:rPr>
       </w:pPr>
       <w:r>
@@ -3410,13 +2947,32 @@
           <w:sz w:val="28"/>
           <w:szCs w:val="28"/>
         </w:rPr>
-        <w:t>Нормальные напряжения</w:t>
-      </w:r>
-      <w:r>
-        <w:rPr>
-          <w:rFonts w:ascii="Times New Roman" w:hAnsi="Times New Roman" w:cs="Times New Roman"/>
-          <w:sz w:val="28"/>
-          <w:szCs w:val="28"/>
+        <w:lastRenderedPageBreak/>
+        <w:t>Нормальные</w:t>
+      </w:r>
+      <w:r>
+        <w:rPr>
+          <w:rFonts w:ascii="Times New Roman" w:hAnsi="Times New Roman" w:cs="Times New Roman"/>
+          <w:sz w:val="28"/>
+          <w:szCs w:val="28"/>
+          <w:lang w:val="en-US"/>
+        </w:rPr>
+        <w:t xml:space="preserve"> </w:t>
+      </w:r>
+      <w:r>
+        <w:rPr>
+          <w:rFonts w:ascii="Times New Roman" w:hAnsi="Times New Roman" w:cs="Times New Roman"/>
+          <w:sz w:val="28"/>
+          <w:szCs w:val="28"/>
+        </w:rPr>
+        <w:t>напряжения</w:t>
+      </w:r>
+      <w:r>
+        <w:rPr>
+          <w:rFonts w:ascii="Times New Roman" w:hAnsi="Times New Roman" w:cs="Times New Roman"/>
+          <w:sz w:val="28"/>
+          <w:szCs w:val="28"/>
+          <w:lang w:val="en-US"/>
         </w:rPr>
         <w:t>:</w:t>
       </w:r>
@@ -4146,6 +3702,30 @@
         </w:rPr>
         <w:t>т</w:t>
       </w:r>
+      <w:r>
+        <w:rPr>
+          <w:rFonts w:ascii="Times New Roman" w:hAnsi="Times New Roman" w:cs="Times New Roman"/>
+          <w:sz w:val="28"/>
+          <w:szCs w:val="28"/>
+        </w:rPr>
+        <w:t xml:space="preserve"> </w:t>
+      </w:r>
+      <w:r>
+        <w:rPr>
+          <w:rFonts w:ascii="Times New Roman" w:hAnsi="Times New Roman" w:cs="Times New Roman"/>
+          <w:sz w:val="28"/>
+          <w:szCs w:val="28"/>
+        </w:rPr>
+        <w:t xml:space="preserve"> </w:t>
+      </w:r>
+      <w:r>
+        <w:rPr>
+          <w:rFonts w:ascii="Times New Roman" w:hAnsi="Times New Roman" w:cs="Times New Roman"/>
+          <w:sz w:val="28"/>
+          <w:szCs w:val="28"/>
+        </w:rPr>
+        <w:t>=</w:t>
+      </w:r>
       <w:proofErr w:type="gramEnd"/>
       <w:r>
         <w:rPr>
@@ -4153,7 +3733,7 @@
           <w:sz w:val="28"/>
           <w:szCs w:val="28"/>
         </w:rPr>
-        <w:t xml:space="preserve"> = ${</w:t>
+        <w:t xml:space="preserve"> ${</w:t>
       </w:r>
       <w:proofErr w:type="spellStart"/>
       <w:r>
@@ -4295,7 +3875,7 @@
           <w:rFonts w:ascii="Times New Roman" w:hAnsi="Times New Roman" w:cs="Times New Roman"/>
           <w:sz w:val="28"/>
           <w:szCs w:val="28"/>
-          <w:lang w:val="en-US"/>
+          <w:u w:val="single"/>
         </w:rPr>
       </w:pPr>
       <w:r>
@@ -4303,6 +3883,7 @@
           <w:rFonts w:ascii="Times New Roman" w:hAnsi="Times New Roman" w:cs="Times New Roman"/>
           <w:sz w:val="28"/>
           <w:szCs w:val="28"/>
+          <w:u w:val="single"/>
         </w:rPr>
         <w:t>${</w:t>
       </w:r>
@@ -4312,6 +3893,7 @@
           <w:rFonts w:ascii="Times New Roman" w:hAnsi="Times New Roman" w:cs="Times New Roman"/>
           <w:sz w:val="28"/>
           <w:szCs w:val="28"/>
+          <w:u w:val="single"/>
           <w:lang w:val="en-US"/>
         </w:rPr>
         <w:t>bendingConclusion</w:t>
@@ -4322,6 +3904,7 @@
           <w:rFonts w:ascii="Times New Roman" w:hAnsi="Times New Roman" w:cs="Times New Roman"/>
           <w:sz w:val="28"/>
           <w:szCs w:val="28"/>
+          <w:u w:val="single"/>
         </w:rPr>
         <w:t>}</w:t>
       </w:r>
@@ -4363,7 +3946,6 @@
           <w:rFonts w:ascii="Times New Roman" w:hAnsi="Times New Roman" w:cs="Times New Roman"/>
           <w:sz w:val="28"/>
           <w:szCs w:val="28"/>
-          <w:lang w:val="en-US"/>
         </w:rPr>
       </w:pPr>
       <w:r>
@@ -4379,7 +3961,6 @@
           <w:rFonts w:ascii="Times New Roman" w:hAnsi="Times New Roman" w:cs="Times New Roman"/>
           <w:sz w:val="28"/>
           <w:szCs w:val="28"/>
-          <w:lang w:val="en-US"/>
         </w:rPr>
         <w:t xml:space="preserve"> </w:t>
       </w:r>
@@ -4396,7 +3977,6 @@
           <w:rFonts w:ascii="Times New Roman" w:hAnsi="Times New Roman" w:cs="Times New Roman"/>
           <w:sz w:val="28"/>
           <w:szCs w:val="28"/>
-          <w:lang w:val="en-US"/>
         </w:rPr>
         <w:t>:</w:t>
       </w:r>
@@ -4409,7 +3989,6 @@
           <w:rFonts w:ascii="Times New Roman" w:hAnsi="Times New Roman" w:cs="Times New Roman"/>
           <w:sz w:val="28"/>
           <w:szCs w:val="28"/>
-          <w:lang w:val="en-US"/>
         </w:rPr>
       </w:pPr>
       <w:proofErr w:type="gramStart"/>
@@ -4439,7 +4018,6 @@
           <w:rFonts w:ascii="Times New Roman" w:hAnsi="Times New Roman" w:cs="Times New Roman"/>
           <w:sz w:val="28"/>
           <w:szCs w:val="28"/>
-          <w:lang w:val="en-US"/>
         </w:rPr>
         <w:t xml:space="preserve"> = ( </w:t>
       </w:r>
@@ -4457,7 +4035,6 @@
           <w:sz w:val="28"/>
           <w:szCs w:val="28"/>
           <w:vertAlign w:val="superscript"/>
-          <w:lang w:val="en-US"/>
         </w:rPr>
         <w:t>2</w:t>
       </w:r>
@@ -4466,7 +4043,6 @@
           <w:rFonts w:ascii="Times New Roman" w:hAnsi="Times New Roman" w:cs="Times New Roman"/>
           <w:sz w:val="28"/>
           <w:szCs w:val="28"/>
-          <w:lang w:val="en-US"/>
         </w:rPr>
         <w:t xml:space="preserve"> + 3 ∙ </w:t>
       </w:r>
@@ -4485,7 +4061,6 @@
           <w:sz w:val="28"/>
           <w:szCs w:val="28"/>
           <w:vertAlign w:val="superscript"/>
-          <w:lang w:val="en-US"/>
         </w:rPr>
         <w:t>2</w:t>
       </w:r>
@@ -4494,7 +4069,6 @@
           <w:rFonts w:ascii="Times New Roman" w:hAnsi="Times New Roman" w:cs="Times New Roman"/>
           <w:sz w:val="28"/>
           <w:szCs w:val="28"/>
-          <w:lang w:val="en-US"/>
         </w:rPr>
         <w:t xml:space="preserve"> )</w:t>
       </w:r>
@@ -4504,7 +4078,6 @@
           <w:sz w:val="28"/>
           <w:szCs w:val="28"/>
           <w:vertAlign w:val="superscript"/>
-          <w:lang w:val="en-US"/>
         </w:rPr>
         <w:t>0,5</w:t>
       </w:r>
@@ -4513,7 +4086,6 @@
           <w:rFonts w:ascii="Times New Roman" w:hAnsi="Times New Roman" w:cs="Times New Roman"/>
           <w:sz w:val="28"/>
           <w:szCs w:val="28"/>
-          <w:lang w:val="en-US"/>
         </w:rPr>
         <w:t xml:space="preserve"> = (</w:t>
       </w:r>
@@ -4522,7 +4094,6 @@
           <w:rFonts w:ascii="Times New Roman" w:hAnsi="Times New Roman" w:cs="Times New Roman"/>
           <w:sz w:val="28"/>
           <w:szCs w:val="28"/>
-          <w:lang w:val="en-US"/>
         </w:rPr>
         <w:t>${</w:t>
       </w:r>
@@ -4542,7 +4113,6 @@
           <w:rFonts w:ascii="Times New Roman" w:hAnsi="Times New Roman" w:cs="Times New Roman"/>
           <w:sz w:val="28"/>
           <w:szCs w:val="28"/>
-          <w:lang w:val="en-US"/>
         </w:rPr>
         <w:t>}</w:t>
       </w:r>
@@ -4552,7 +4122,6 @@
           <w:sz w:val="28"/>
           <w:szCs w:val="28"/>
           <w:vertAlign w:val="superscript"/>
-          <w:lang w:val="en-US"/>
         </w:rPr>
         <w:t>2</w:t>
       </w:r>
@@ -4561,7 +4130,6 @@
           <w:rFonts w:ascii="Times New Roman" w:hAnsi="Times New Roman" w:cs="Times New Roman"/>
           <w:sz w:val="28"/>
           <w:szCs w:val="28"/>
-          <w:lang w:val="en-US"/>
         </w:rPr>
         <w:t xml:space="preserve"> + 3 ∙ </w:t>
       </w:r>
@@ -4570,7 +4138,6 @@
           <w:rFonts w:ascii="Times New Roman" w:hAnsi="Times New Roman" w:cs="Times New Roman"/>
           <w:sz w:val="28"/>
           <w:szCs w:val="28"/>
-          <w:lang w:val="en-US"/>
         </w:rPr>
         <w:t>${</w:t>
       </w:r>
@@ -4590,7 +4157,6 @@
           <w:rFonts w:ascii="Times New Roman" w:hAnsi="Times New Roman" w:cs="Times New Roman"/>
           <w:sz w:val="28"/>
           <w:szCs w:val="28"/>
-          <w:lang w:val="en-US"/>
         </w:rPr>
         <w:t>}</w:t>
       </w:r>
@@ -4600,7 +4166,6 @@
           <w:sz w:val="28"/>
           <w:szCs w:val="28"/>
           <w:vertAlign w:val="superscript"/>
-          <w:lang w:val="en-US"/>
         </w:rPr>
         <w:t>2</w:t>
       </w:r>
@@ -4609,7 +4174,6 @@
           <w:rFonts w:ascii="Times New Roman" w:hAnsi="Times New Roman" w:cs="Times New Roman"/>
           <w:sz w:val="28"/>
           <w:szCs w:val="28"/>
-          <w:lang w:val="en-US"/>
         </w:rPr>
         <w:t xml:space="preserve"> )</w:t>
       </w:r>
@@ -4619,7 +4183,6 @@
           <w:sz w:val="28"/>
           <w:szCs w:val="28"/>
           <w:vertAlign w:val="superscript"/>
-          <w:lang w:val="en-US"/>
         </w:rPr>
         <w:t>0,5</w:t>
       </w:r>
@@ -4628,7 +4191,6 @@
           <w:rFonts w:ascii="Times New Roman" w:hAnsi="Times New Roman" w:cs="Times New Roman"/>
           <w:sz w:val="28"/>
           <w:szCs w:val="28"/>
-          <w:lang w:val="en-US"/>
         </w:rPr>
         <w:t xml:space="preserve"> = </w:t>
       </w:r>
@@ -4637,7 +4199,6 @@
           <w:rFonts w:ascii="Times New Roman" w:hAnsi="Times New Roman" w:cs="Times New Roman"/>
           <w:sz w:val="28"/>
           <w:szCs w:val="28"/>
-          <w:lang w:val="en-US"/>
         </w:rPr>
         <w:t>${</w:t>
       </w:r>
@@ -4649,7 +4210,25 @@
           <w:szCs w:val="28"/>
           <w:lang w:val="en-US"/>
         </w:rPr>
-        <w:t>vonMisesStress</w:t>
+        <w:t>vonMis</w:t>
+      </w:r>
+      <w:r>
+        <w:rPr>
+          <w:rFonts w:ascii="Times New Roman" w:hAnsi="Times New Roman" w:cs="Times New Roman"/>
+          <w:sz w:val="28"/>
+          <w:szCs w:val="28"/>
+          <w:lang w:val="en-US"/>
+        </w:rPr>
+        <w:t>s</w:t>
+      </w:r>
+      <w:r>
+        <w:rPr>
+          <w:rFonts w:ascii="Times New Roman" w:hAnsi="Times New Roman" w:cs="Times New Roman"/>
+          <w:sz w:val="28"/>
+          <w:szCs w:val="28"/>
+          <w:lang w:val="en-US"/>
+        </w:rPr>
+        <w:t>esStress</w:t>
       </w:r>
       <w:proofErr w:type="spellEnd"/>
       <w:r>
@@ -4657,7 +4236,6 @@
           <w:rFonts w:ascii="Times New Roman" w:hAnsi="Times New Roman" w:cs="Times New Roman"/>
           <w:sz w:val="28"/>
           <w:szCs w:val="28"/>
-          <w:lang w:val="en-US"/>
         </w:rPr>
         <w:t>}</w:t>
       </w:r>
@@ -4666,7 +4244,6 @@
           <w:rFonts w:ascii="Times New Roman" w:hAnsi="Times New Roman" w:cs="Times New Roman"/>
           <w:sz w:val="28"/>
           <w:szCs w:val="28"/>
-          <w:lang w:val="en-US"/>
         </w:rPr>
         <w:t xml:space="preserve"> </w:t>
       </w:r>
@@ -4683,7 +4260,6 @@
           <w:rFonts w:ascii="Times New Roman" w:hAnsi="Times New Roman" w:cs="Times New Roman"/>
           <w:sz w:val="28"/>
           <w:szCs w:val="28"/>
-          <w:lang w:val="en-US"/>
         </w:rPr>
         <w:t>,</w:t>
       </w:r>
@@ -4983,7 +4559,25 @@
           <w:szCs w:val="28"/>
           <w:lang w:val="en-US"/>
         </w:rPr>
-        <w:t>vonMisesStress</w:t>
+        <w:t>vonMis</w:t>
+      </w:r>
+      <w:r>
+        <w:rPr>
+          <w:rFonts w:ascii="Times New Roman" w:hAnsi="Times New Roman" w:cs="Times New Roman"/>
+          <w:sz w:val="28"/>
+          <w:szCs w:val="28"/>
+          <w:lang w:val="en-US"/>
+        </w:rPr>
+        <w:t>s</w:t>
+      </w:r>
+      <w:r>
+        <w:rPr>
+          <w:rFonts w:ascii="Times New Roman" w:hAnsi="Times New Roman" w:cs="Times New Roman"/>
+          <w:sz w:val="28"/>
+          <w:szCs w:val="28"/>
+          <w:lang w:val="en-US"/>
+        </w:rPr>
+        <w:t>esStress</w:t>
       </w:r>
       <w:proofErr w:type="spellEnd"/>
       <w:r>
@@ -5021,8 +4615,10 @@
       <w:r>
         <w:rPr>
           <w:rFonts w:ascii="Times New Roman" w:hAnsi="Times New Roman" w:cs="Times New Roman"/>
-          <w:sz w:val="28"/>
-          <w:szCs w:val="28"/>
+          <w:b/>
+          <w:sz w:val="28"/>
+          <w:szCs w:val="28"/>
+          <w:u w:val="single"/>
         </w:rPr>
         <w:t>${</w:t>
       </w:r>
@@ -5030,17 +4626,21 @@
       <w:r>
         <w:rPr>
           <w:rFonts w:ascii="Times New Roman" w:hAnsi="Times New Roman" w:cs="Times New Roman"/>
-          <w:sz w:val="28"/>
-          <w:szCs w:val="28"/>
-          <w:lang w:val="en-US"/>
-        </w:rPr>
-        <w:t>complex</w:t>
-      </w:r>
-      <w:r>
-        <w:rPr>
-          <w:rFonts w:ascii="Times New Roman" w:hAnsi="Times New Roman" w:cs="Times New Roman"/>
-          <w:sz w:val="28"/>
-          <w:szCs w:val="28"/>
+          <w:b/>
+          <w:sz w:val="28"/>
+          <w:szCs w:val="28"/>
+          <w:u w:val="single"/>
+          <w:lang w:val="en-US"/>
+        </w:rPr>
+        <w:t>vonMisses</w:t>
+      </w:r>
+      <w:r>
+        <w:rPr>
+          <w:rFonts w:ascii="Times New Roman" w:hAnsi="Times New Roman" w:cs="Times New Roman"/>
+          <w:b/>
+          <w:sz w:val="28"/>
+          <w:szCs w:val="28"/>
+          <w:u w:val="single"/>
           <w:lang w:val="en-US"/>
         </w:rPr>
         <w:t>SafetyFactor</w:t>
@@ -5049,8 +4649,10 @@
       <w:r>
         <w:rPr>
           <w:rFonts w:ascii="Times New Roman" w:hAnsi="Times New Roman" w:cs="Times New Roman"/>
-          <w:sz w:val="28"/>
-          <w:szCs w:val="28"/>
+          <w:b/>
+          <w:sz w:val="28"/>
+          <w:szCs w:val="28"/>
+          <w:u w:val="single"/>
         </w:rPr>
         <w:t>}</w:t>
       </w:r>
@@ -5070,22 +4672,15 @@
         </w:rPr>
         <w:t>${</w:t>
       </w:r>
-      <w:r>
-        <w:rPr>
-          <w:rFonts w:ascii="Times New Roman" w:hAnsi="Times New Roman" w:cs="Times New Roman"/>
-          <w:sz w:val="28"/>
-          <w:szCs w:val="28"/>
-          <w:lang w:val="en-US"/>
-        </w:rPr>
-        <w:t>complex</w:t>
-      </w:r>
-      <w:r>
-        <w:rPr>
-          <w:rFonts w:ascii="Times New Roman" w:hAnsi="Times New Roman" w:cs="Times New Roman"/>
-          <w:sz w:val="28"/>
-          <w:szCs w:val="28"/>
-        </w:rPr>
-        <w:t xml:space="preserve"> </w:t>
+      <w:proofErr w:type="spellStart"/>
+      <w:r>
+        <w:rPr>
+          <w:rFonts w:ascii="Times New Roman" w:hAnsi="Times New Roman" w:cs="Times New Roman"/>
+          <w:sz w:val="28"/>
+          <w:szCs w:val="28"/>
+          <w:lang w:val="en-US"/>
+        </w:rPr>
+        <w:t>vonMisses</w:t>
       </w:r>
       <w:r>
         <w:rPr>
@@ -5096,6 +4691,7 @@
         </w:rPr>
         <w:t>Sign</w:t>
       </w:r>
+      <w:proofErr w:type="spellEnd"/>
       <w:r>
         <w:rPr>
           <w:rFonts w:ascii="Times New Roman" w:hAnsi="Times New Roman" w:cs="Times New Roman"/>
@@ -5312,14 +4908,6 @@
         </w:rPr>
         <w:t xml:space="preserve"> = ${</w:t>
       </w:r>
-      <w:r>
-        <w:rPr>
-          <w:rFonts w:ascii="Times New Roman" w:hAnsi="Times New Roman" w:cs="Times New Roman"/>
-          <w:sz w:val="28"/>
-          <w:szCs w:val="28"/>
-        </w:rPr>
-        <w:t xml:space="preserve"> </w:t>
-      </w:r>
       <w:proofErr w:type="spellStart"/>
       <w:r>
         <w:rPr>
@@ -5331,14 +4919,6 @@
         <w:t>yieldStress</w:t>
       </w:r>
       <w:proofErr w:type="spellEnd"/>
-      <w:r>
-        <w:rPr>
-          <w:rFonts w:ascii="Times New Roman" w:hAnsi="Times New Roman" w:cs="Times New Roman"/>
-          <w:sz w:val="28"/>
-          <w:szCs w:val="28"/>
-        </w:rPr>
-        <w:t xml:space="preserve"> </w:t>
-      </w:r>
       <w:r>
         <w:rPr>
           <w:rFonts w:ascii="Times New Roman" w:hAnsi="Times New Roman" w:cs="Times New Roman"/>
@@ -5469,6 +5049,7 @@
           <w:rFonts w:ascii="Times New Roman" w:hAnsi="Times New Roman" w:cs="Times New Roman"/>
           <w:sz w:val="28"/>
           <w:szCs w:val="28"/>
+          <w:u w:val="single"/>
           <w:lang w:val="en-US"/>
         </w:rPr>
       </w:pPr>
@@ -5477,6 +5058,7 @@
           <w:rFonts w:ascii="Times New Roman" w:hAnsi="Times New Roman" w:cs="Times New Roman"/>
           <w:sz w:val="28"/>
           <w:szCs w:val="28"/>
+          <w:u w:val="single"/>
           <w:lang w:val="en-US"/>
         </w:rPr>
         <w:t>${</w:t>
@@ -5487,15 +5069,17 @@
           <w:rFonts w:ascii="Times New Roman" w:hAnsi="Times New Roman" w:cs="Times New Roman"/>
           <w:sz w:val="28"/>
           <w:szCs w:val="28"/>
-          <w:lang w:val="en-US"/>
-        </w:rPr>
-        <w:t>complex</w:t>
-      </w:r>
-      <w:r>
-        <w:rPr>
-          <w:rFonts w:ascii="Times New Roman" w:hAnsi="Times New Roman" w:cs="Times New Roman"/>
-          <w:sz w:val="28"/>
-          <w:szCs w:val="28"/>
+          <w:u w:val="single"/>
+          <w:lang w:val="en-US"/>
+        </w:rPr>
+        <w:t>vonMisses</w:t>
+      </w:r>
+      <w:r>
+        <w:rPr>
+          <w:rFonts w:ascii="Times New Roman" w:hAnsi="Times New Roman" w:cs="Times New Roman"/>
+          <w:sz w:val="28"/>
+          <w:szCs w:val="28"/>
+          <w:u w:val="single"/>
           <w:lang w:val="en-US"/>
         </w:rPr>
         <w:t>Conclusion</w:t>
@@ -5506,18 +5090,10 @@
           <w:rFonts w:ascii="Times New Roman" w:hAnsi="Times New Roman" w:cs="Times New Roman"/>
           <w:sz w:val="28"/>
           <w:szCs w:val="28"/>
+          <w:u w:val="single"/>
           <w:lang w:val="en-US"/>
         </w:rPr>
         <w:t>}</w:t>
-      </w:r>
-      <w:r>
-        <w:rPr>
-          <w:rFonts w:ascii="Times New Roman" w:hAnsi="Times New Roman" w:cs="Times New Roman"/>
-          <w:sz w:val="28"/>
-          <w:szCs w:val="28"/>
-          <w:lang w:val="en-US"/>
-        </w:rPr>
-        <w:tab/>
       </w:r>
     </w:p>
     <w:p>
@@ -6070,7 +5646,7 @@
 </file>
 
 <file path=customXml/itemProps1.xml><?xml version="1.0" encoding="utf-8"?>
-<ds:datastoreItem xmlns:ds="http://schemas.openxmlformats.org/officeDocument/2006/customXml" ds:itemID="{FAE38DA1-E341-4AB0-A024-F9A9BAEADD49}">
+<ds:datastoreItem xmlns:ds="http://schemas.openxmlformats.org/officeDocument/2006/customXml" ds:itemID="{CBEDF7B0-F998-4519-8DC5-728A8BE8D20C}">
   <ds:schemaRefs>
     <ds:schemaRef ds:uri="http://schemas.openxmlformats.org/officeDocument/2006/bibliography"/>
   </ds:schemaRefs>

</xml_diff>

<commit_message>
finished Test: Screw, Axle, Pin. Tests utils partly have been done.
</commit_message>
<xml_diff>
--- a/src/main/resources/templates/template_axle.docx
+++ b/src/main/resources/templates/template_axle.docx
@@ -2104,7 +2104,6 @@
           <w:sz w:val="28"/>
           <w:szCs w:val="28"/>
           <w:u w:val="single"/>
-          <w:lang w:val="en-US"/>
         </w:rPr>
       </w:pPr>
       <w:r>
@@ -2163,7 +2162,6 @@
           <w:rFonts w:ascii="Times New Roman" w:hAnsi="Times New Roman" w:cs="Times New Roman"/>
           <w:sz w:val="28"/>
           <w:szCs w:val="28"/>
-          <w:lang w:val="en-US"/>
         </w:rPr>
       </w:pPr>
     </w:p>
@@ -3345,6 +3343,16 @@
         </w:rPr>
         <w:t>1</w:t>
       </w:r>
+      <w:proofErr w:type="gramStart"/>
+      <w:r>
+        <w:rPr>
+          <w:rFonts w:ascii="Times New Roman" w:hAnsi="Times New Roman" w:cs="Times New Roman"/>
+          <w:sz w:val="28"/>
+          <w:szCs w:val="28"/>
+        </w:rPr>
+        <w:t>,1</w:t>
+      </w:r>
+      <w:proofErr w:type="gramEnd"/>
       <w:r>
         <w:rPr>
           <w:rFonts w:ascii="Times New Roman" w:hAnsi="Times New Roman" w:cs="Times New Roman"/>
@@ -3415,7 +3423,6 @@
         <w:t>bendingStress</w:t>
       </w:r>
       <w:proofErr w:type="spellEnd"/>
-      <w:proofErr w:type="gramStart"/>
       <w:r>
         <w:rPr>
           <w:rFonts w:ascii="Times New Roman" w:hAnsi="Times New Roman" w:cs="Times New Roman"/>
@@ -3448,7 +3455,6 @@
         </w:rPr>
         <w:t>=</w:t>
       </w:r>
-      <w:proofErr w:type="gramEnd"/>
       <w:r>
         <w:rPr>
           <w:rFonts w:ascii="Times New Roman" w:hAnsi="Times New Roman" w:cs="Times New Roman"/>
@@ -3645,7 +3651,23 @@
           <w:sz w:val="28"/>
           <w:szCs w:val="28"/>
         </w:rPr>
-        <w:t xml:space="preserve"> = 1  </w:t>
+        <w:t xml:space="preserve"> = 1</w:t>
+      </w:r>
+      <w:r>
+        <w:rPr>
+          <w:rFonts w:ascii="Times New Roman" w:hAnsi="Times New Roman" w:cs="Times New Roman"/>
+          <w:sz w:val="28"/>
+          <w:szCs w:val="28"/>
+        </w:rPr>
+        <w:t>,1</w:t>
+      </w:r>
+      <w:r>
+        <w:rPr>
+          <w:rFonts w:ascii="Times New Roman" w:hAnsi="Times New Roman" w:cs="Times New Roman"/>
+          <w:sz w:val="28"/>
+          <w:szCs w:val="28"/>
+        </w:rPr>
+        <w:t xml:space="preserve">  </w:t>
       </w:r>
       <w:r>
         <w:rPr>
@@ -5646,7 +5668,7 @@
 </file>
 
 <file path=customXml/itemProps1.xml><?xml version="1.0" encoding="utf-8"?>
-<ds:datastoreItem xmlns:ds="http://schemas.openxmlformats.org/officeDocument/2006/customXml" ds:itemID="{CBEDF7B0-F998-4519-8DC5-728A8BE8D20C}">
+<ds:datastoreItem xmlns:ds="http://schemas.openxmlformats.org/officeDocument/2006/customXml" ds:itemID="{1C98FD1F-3CEB-4368-81D9-9ED0C84C009F}">
   <ds:schemaRefs>
     <ds:schemaRef ds:uri="http://schemas.openxmlformats.org/officeDocument/2006/bibliography"/>
   </ds:schemaRefs>

</xml_diff>